<commit_message>
update some UI and report
</commit_message>
<xml_diff>
--- a/BaoCao.docx
+++ b/BaoCao.docx
@@ -1990,12 +1990,12 @@
         </w:rPr>
       </w:pPr>
     </w:p>
-    <w:bookmarkStart w:id="2" w:name="_Toc122683461" w:displacedByCustomXml="next"/>
-    <w:bookmarkStart w:id="3" w:name="_Toc1817246699" w:displacedByCustomXml="next"/>
-    <w:bookmarkStart w:id="4" w:name="_Toc452728379" w:displacedByCustomXml="next"/>
+    <w:bookmarkStart w:id="2" w:name="_Toc122687328" w:displacedByCustomXml="next"/>
+    <w:bookmarkStart w:id="3" w:name="_Toc452715628" w:displacedByCustomXml="next"/>
+    <w:bookmarkStart w:id="4" w:name="_Toc452730355" w:displacedByCustomXml="next"/>
     <w:bookmarkStart w:id="5" w:name="_Toc452717210" w:displacedByCustomXml="next"/>
-    <w:bookmarkStart w:id="6" w:name="_Toc452730355" w:displacedByCustomXml="next"/>
-    <w:bookmarkStart w:id="7" w:name="_Toc452715628" w:displacedByCustomXml="next"/>
+    <w:bookmarkStart w:id="6" w:name="_Toc452728379" w:displacedByCustomXml="next"/>
+    <w:bookmarkStart w:id="7" w:name="_Toc1817246699" w:displacedByCustomXml="next"/>
     <w:sdt>
       <w:sdtPr>
         <w:rPr>
@@ -2052,7 +2052,7 @@
           <w:r>
             <w:fldChar w:fldCharType="separate"/>
           </w:r>
-          <w:hyperlink w:anchor="_Toc122683461" w:history="1">
+          <w:hyperlink w:anchor="_Toc122687328" w:history="1">
             <w:r>
               <w:rPr>
                 <w:rStyle w:val="Hyperlink"/>
@@ -2079,7 +2079,7 @@
                 <w:noProof/>
                 <w:webHidden/>
               </w:rPr>
-              <w:instrText xml:space="preserve"> PAGEREF _Toc122683461 \h </w:instrText>
+              <w:instrText xml:space="preserve"> PAGEREF _Toc122687328 \h </w:instrText>
             </w:r>
             <w:r>
               <w:rPr>
@@ -2124,7 +2124,7 @@
               <w:lang w:val="vi-VN" w:eastAsia="vi-VN"/>
             </w:rPr>
           </w:pPr>
-          <w:hyperlink w:anchor="_Toc122683462" w:history="1">
+          <w:hyperlink w:anchor="_Toc122687329" w:history="1">
             <w:r>
               <w:rPr>
                 <w:rStyle w:val="Hyperlink"/>
@@ -2169,7 +2169,7 @@
                 <w:noProof/>
                 <w:webHidden/>
               </w:rPr>
-              <w:instrText xml:space="preserve"> PAGEREF _Toc122683462 \h </w:instrText>
+              <w:instrText xml:space="preserve"> PAGEREF _Toc122687329 \h </w:instrText>
             </w:r>
             <w:r>
               <w:rPr>
@@ -2214,7 +2214,7 @@
               <w:lang w:val="vi-VN" w:eastAsia="vi-VN"/>
             </w:rPr>
           </w:pPr>
-          <w:hyperlink w:anchor="_Toc122683463" w:history="1">
+          <w:hyperlink w:anchor="_Toc122687330" w:history="1">
             <w:r>
               <w:rPr>
                 <w:rStyle w:val="Hyperlink"/>
@@ -2259,7 +2259,7 @@
                 <w:noProof/>
                 <w:webHidden/>
               </w:rPr>
-              <w:instrText xml:space="preserve"> PAGEREF _Toc122683463 \h </w:instrText>
+              <w:instrText xml:space="preserve"> PAGEREF _Toc122687330 \h </w:instrText>
             </w:r>
             <w:r>
               <w:rPr>
@@ -2304,7 +2304,7 @@
               <w:lang w:val="vi-VN" w:eastAsia="vi-VN"/>
             </w:rPr>
           </w:pPr>
-          <w:hyperlink w:anchor="_Toc122683464" w:history="1">
+          <w:hyperlink w:anchor="_Toc122687331" w:history="1">
             <w:r>
               <w:rPr>
                 <w:rStyle w:val="Hyperlink"/>
@@ -2348,7 +2348,7 @@
                 <w:noProof/>
                 <w:webHidden/>
               </w:rPr>
-              <w:instrText xml:space="preserve"> PAGEREF _Toc122683464 \h </w:instrText>
+              <w:instrText xml:space="preserve"> PAGEREF _Toc122687331 \h </w:instrText>
             </w:r>
             <w:r>
               <w:rPr>
@@ -2394,7 +2394,7 @@
               <w:lang w:val="vi-VN" w:eastAsia="vi-VN"/>
             </w:rPr>
           </w:pPr>
-          <w:hyperlink w:anchor="_Toc122683465" w:history="1">
+          <w:hyperlink w:anchor="_Toc122687332" w:history="1">
             <w:r>
               <w:rPr>
                 <w:rStyle w:val="Hyperlink"/>
@@ -2439,7 +2439,7 @@
                 <w:noProof/>
                 <w:webHidden/>
               </w:rPr>
-              <w:instrText xml:space="preserve"> PAGEREF _Toc122683465 \h </w:instrText>
+              <w:instrText xml:space="preserve"> PAGEREF _Toc122687332 \h </w:instrText>
             </w:r>
             <w:r>
               <w:rPr>
@@ -2485,7 +2485,7 @@
               <w:lang w:val="vi-VN" w:eastAsia="vi-VN"/>
             </w:rPr>
           </w:pPr>
-          <w:hyperlink w:anchor="_Toc122683466" w:history="1">
+          <w:hyperlink w:anchor="_Toc122687333" w:history="1">
             <w:r>
               <w:rPr>
                 <w:rStyle w:val="Hyperlink"/>
@@ -2530,7 +2530,7 @@
                 <w:noProof/>
                 <w:webHidden/>
               </w:rPr>
-              <w:instrText xml:space="preserve"> PAGEREF _Toc122683466 \h </w:instrText>
+              <w:instrText xml:space="preserve"> PAGEREF _Toc122687333 \h </w:instrText>
             </w:r>
             <w:r>
               <w:rPr>
@@ -2576,7 +2576,7 @@
               <w:lang w:val="vi-VN" w:eastAsia="vi-VN"/>
             </w:rPr>
           </w:pPr>
-          <w:hyperlink w:anchor="_Toc122683467" w:history="1">
+          <w:hyperlink w:anchor="_Toc122687334" w:history="1">
             <w:r>
               <w:rPr>
                 <w:rStyle w:val="Hyperlink"/>
@@ -2620,7 +2620,7 @@
                 <w:noProof/>
                 <w:webHidden/>
               </w:rPr>
-              <w:instrText xml:space="preserve"> PAGEREF _Toc122683467 \h </w:instrText>
+              <w:instrText xml:space="preserve"> PAGEREF _Toc122687334 \h </w:instrText>
             </w:r>
             <w:r>
               <w:rPr>
@@ -2665,7 +2665,7 @@
               <w:lang w:val="vi-VN" w:eastAsia="vi-VN"/>
             </w:rPr>
           </w:pPr>
-          <w:hyperlink w:anchor="_Toc122683468" w:history="1">
+          <w:hyperlink w:anchor="_Toc122687335" w:history="1">
             <w:r>
               <w:rPr>
                 <w:rStyle w:val="Hyperlink"/>
@@ -2709,7 +2709,7 @@
                 <w:noProof/>
                 <w:webHidden/>
               </w:rPr>
-              <w:instrText xml:space="preserve"> PAGEREF _Toc122683468 \h </w:instrText>
+              <w:instrText xml:space="preserve"> PAGEREF _Toc122687335 \h </w:instrText>
             </w:r>
             <w:r>
               <w:rPr>
@@ -2755,7 +2755,7 @@
               <w:lang w:val="vi-VN" w:eastAsia="vi-VN"/>
             </w:rPr>
           </w:pPr>
-          <w:hyperlink w:anchor="_Toc122683469" w:history="1">
+          <w:hyperlink w:anchor="_Toc122687336" w:history="1">
             <w:r>
               <w:rPr>
                 <w:rStyle w:val="Hyperlink"/>
@@ -2799,7 +2799,7 @@
                 <w:noProof/>
                 <w:webHidden/>
               </w:rPr>
-              <w:instrText xml:space="preserve"> PAGEREF _Toc122683469 \h </w:instrText>
+              <w:instrText xml:space="preserve"> PAGEREF _Toc122687336 \h </w:instrText>
             </w:r>
             <w:r>
               <w:rPr>
@@ -2844,7 +2844,7 @@
               <w:lang w:val="vi-VN" w:eastAsia="vi-VN"/>
             </w:rPr>
           </w:pPr>
-          <w:hyperlink w:anchor="_Toc122683470" w:history="1">
+          <w:hyperlink w:anchor="_Toc122687337" w:history="1">
             <w:r>
               <w:rPr>
                 <w:rStyle w:val="Hyperlink"/>
@@ -2871,7 +2871,7 @@
                 <w:noProof/>
                 <w:webHidden/>
               </w:rPr>
-              <w:instrText xml:space="preserve"> PAGEREF _Toc122683470 \h </w:instrText>
+              <w:instrText xml:space="preserve"> PAGEREF _Toc122687337 \h </w:instrText>
             </w:r>
             <w:r>
               <w:rPr>
@@ -2916,7 +2916,7 @@
               <w:lang w:val="vi-VN" w:eastAsia="vi-VN"/>
             </w:rPr>
           </w:pPr>
-          <w:hyperlink w:anchor="_Toc122683471" w:history="1">
+          <w:hyperlink w:anchor="_Toc122687338" w:history="1">
             <w:r>
               <w:rPr>
                 <w:rStyle w:val="Hyperlink"/>
@@ -2943,7 +2943,7 @@
                 <w:noProof/>
                 <w:webHidden/>
               </w:rPr>
-              <w:instrText xml:space="preserve"> PAGEREF _Toc122683471 \h </w:instrText>
+              <w:instrText xml:space="preserve"> PAGEREF _Toc122687338 \h </w:instrText>
             </w:r>
             <w:r>
               <w:rPr>
@@ -2988,7 +2988,7 @@
               <w:lang w:val="vi-VN" w:eastAsia="vi-VN"/>
             </w:rPr>
           </w:pPr>
-          <w:hyperlink w:anchor="_Toc122683472" w:history="1">
+          <w:hyperlink w:anchor="_Toc122687339" w:history="1">
             <w:r>
               <w:rPr>
                 <w:rStyle w:val="Hyperlink"/>
@@ -3015,7 +3015,7 @@
                 <w:noProof/>
                 <w:webHidden/>
               </w:rPr>
-              <w:instrText xml:space="preserve"> PAGEREF _Toc122683472 \h </w:instrText>
+              <w:instrText xml:space="preserve"> PAGEREF _Toc122687339 \h </w:instrText>
             </w:r>
             <w:r>
               <w:rPr>
@@ -3035,7 +3035,7 @@
                 <w:noProof/>
                 <w:webHidden/>
               </w:rPr>
-              <w:t>5</w:t>
+              <w:t>6</w:t>
             </w:r>
             <w:r>
               <w:rPr>
@@ -3060,7 +3060,7 @@
               <w:lang w:val="vi-VN" w:eastAsia="vi-VN"/>
             </w:rPr>
           </w:pPr>
-          <w:hyperlink w:anchor="_Toc122683473" w:history="1">
+          <w:hyperlink w:anchor="_Toc122687340" w:history="1">
             <w:r>
               <w:rPr>
                 <w:rStyle w:val="Hyperlink"/>
@@ -3087,7 +3087,7 @@
                 <w:noProof/>
                 <w:webHidden/>
               </w:rPr>
-              <w:instrText xml:space="preserve"> PAGEREF _Toc122683473 \h </w:instrText>
+              <w:instrText xml:space="preserve"> PAGEREF _Toc122687340 \h </w:instrText>
             </w:r>
             <w:r>
               <w:rPr>
@@ -3107,7 +3107,7 @@
                 <w:noProof/>
                 <w:webHidden/>
               </w:rPr>
-              <w:t>5</w:t>
+              <w:t>7</w:t>
             </w:r>
             <w:r>
               <w:rPr>
@@ -3133,7 +3133,7 @@
               <w:lang w:val="vi-VN" w:eastAsia="vi-VN"/>
             </w:rPr>
           </w:pPr>
-          <w:hyperlink w:anchor="_Toc122683474" w:history="1">
+          <w:hyperlink w:anchor="_Toc122687341" w:history="1">
             <w:r>
               <w:rPr>
                 <w:rStyle w:val="Hyperlink"/>
@@ -3177,7 +3177,7 @@
                 <w:noProof/>
                 <w:webHidden/>
               </w:rPr>
-              <w:instrText xml:space="preserve"> PAGEREF _Toc122683474 \h </w:instrText>
+              <w:instrText xml:space="preserve"> PAGEREF _Toc122687341 \h </w:instrText>
             </w:r>
             <w:r>
               <w:rPr>
@@ -3197,7 +3197,7 @@
                 <w:noProof/>
                 <w:webHidden/>
               </w:rPr>
-              <w:t>5</w:t>
+              <w:t>8</w:t>
             </w:r>
             <w:r>
               <w:rPr>
@@ -3222,7 +3222,7 @@
               <w:lang w:val="vi-VN" w:eastAsia="vi-VN"/>
             </w:rPr>
           </w:pPr>
-          <w:hyperlink w:anchor="_Toc122683475" w:history="1">
+          <w:hyperlink w:anchor="_Toc122687342" w:history="1">
             <w:r>
               <w:rPr>
                 <w:rStyle w:val="Hyperlink"/>
@@ -3249,7 +3249,7 @@
                 <w:noProof/>
                 <w:webHidden/>
               </w:rPr>
-              <w:instrText xml:space="preserve"> PAGEREF _Toc122683475 \h </w:instrText>
+              <w:instrText xml:space="preserve"> PAGEREF _Toc122687342 \h </w:instrText>
             </w:r>
             <w:r>
               <w:rPr>
@@ -3269,7 +3269,7 @@
                 <w:noProof/>
                 <w:webHidden/>
               </w:rPr>
-              <w:t>5</w:t>
+              <w:t>8</w:t>
             </w:r>
             <w:r>
               <w:rPr>
@@ -3294,7 +3294,7 @@
               <w:lang w:val="vi-VN" w:eastAsia="vi-VN"/>
             </w:rPr>
           </w:pPr>
-          <w:hyperlink w:anchor="_Toc122683476" w:history="1">
+          <w:hyperlink w:anchor="_Toc122687343" w:history="1">
             <w:r>
               <w:rPr>
                 <w:rStyle w:val="Hyperlink"/>
@@ -3321,7 +3321,7 @@
                 <w:noProof/>
                 <w:webHidden/>
               </w:rPr>
-              <w:instrText xml:space="preserve"> PAGEREF _Toc122683476 \h </w:instrText>
+              <w:instrText xml:space="preserve"> PAGEREF _Toc122687343 \h </w:instrText>
             </w:r>
             <w:r>
               <w:rPr>
@@ -3341,7 +3341,7 @@
                 <w:noProof/>
                 <w:webHidden/>
               </w:rPr>
-              <w:t>5</w:t>
+              <w:t>8</w:t>
             </w:r>
             <w:r>
               <w:rPr>
@@ -3366,7 +3366,7 @@
               <w:lang w:val="vi-VN" w:eastAsia="vi-VN"/>
             </w:rPr>
           </w:pPr>
-          <w:hyperlink w:anchor="_Toc122683477" w:history="1">
+          <w:hyperlink w:anchor="_Toc122687344" w:history="1">
             <w:r>
               <w:rPr>
                 <w:rStyle w:val="Hyperlink"/>
@@ -3418,7 +3418,7 @@
                 <w:noProof/>
                 <w:webHidden/>
               </w:rPr>
-              <w:instrText xml:space="preserve"> PAGEREF _Toc122683477 \h </w:instrText>
+              <w:instrText xml:space="preserve"> PAGEREF _Toc122687344 \h </w:instrText>
             </w:r>
             <w:r>
               <w:rPr>
@@ -3438,7 +3438,7 @@
                 <w:noProof/>
                 <w:webHidden/>
               </w:rPr>
-              <w:t>5</w:t>
+              <w:t>9</w:t>
             </w:r>
             <w:r>
               <w:rPr>
@@ -3464,7 +3464,7 @@
               <w:lang w:val="vi-VN" w:eastAsia="vi-VN"/>
             </w:rPr>
           </w:pPr>
-          <w:hyperlink w:anchor="_Toc122683478" w:history="1">
+          <w:hyperlink w:anchor="_Toc122687345" w:history="1">
             <w:r>
               <w:rPr>
                 <w:rStyle w:val="Hyperlink"/>
@@ -3509,419 +3509,7 @@
                 <w:noProof/>
                 <w:webHidden/>
               </w:rPr>
-              <w:instrText xml:space="preserve"> PAGEREF _Toc122683478 \h </w:instrText>
-            </w:r>
-            <w:r>
-              <w:rPr>
-                <w:noProof/>
-                <w:webHidden/>
-              </w:rPr>
-            </w:r>
-            <w:r>
-              <w:rPr>
-                <w:noProof/>
-                <w:webHidden/>
-              </w:rPr>
-              <w:fldChar w:fldCharType="separate"/>
-            </w:r>
-            <w:r>
-              <w:rPr>
-                <w:noProof/>
-                <w:webHidden/>
-              </w:rPr>
-              <w:t>5</w:t>
-            </w:r>
-            <w:r>
-              <w:rPr>
-                <w:noProof/>
-                <w:webHidden/>
-              </w:rPr>
-              <w:fldChar w:fldCharType="end"/>
-            </w:r>
-          </w:hyperlink>
-        </w:p>
-        <w:p>
-          <w:pPr>
-            <w:pStyle w:val="TOC3"/>
-            <w:tabs>
-              <w:tab w:val="right" w:leader="dot" w:pos="10456"/>
-            </w:tabs>
-            <w:rPr>
-              <w:rFonts w:asciiTheme="minorHAnsi" w:eastAsiaTheme="minorEastAsia" w:hAnsiTheme="minorHAnsi"/>
-              <w:noProof/>
-              <w:color w:val="auto"/>
-              <w:sz w:val="22"/>
-              <w:lang w:val="vi-VN" w:eastAsia="vi-VN"/>
-            </w:rPr>
-          </w:pPr>
-          <w:hyperlink w:anchor="_Toc122683479" w:history="1">
-            <w:r>
-              <w:rPr>
-                <w:rStyle w:val="Hyperlink"/>
-                <w:noProof/>
-              </w:rPr>
-              <w:t>1.1. Bài toán:</w:t>
-            </w:r>
-            <w:r>
-              <w:rPr>
-                <w:noProof/>
-                <w:webHidden/>
-              </w:rPr>
-              <w:tab/>
-            </w:r>
-            <w:r>
-              <w:rPr>
-                <w:noProof/>
-                <w:webHidden/>
-              </w:rPr>
-              <w:fldChar w:fldCharType="begin"/>
-            </w:r>
-            <w:r>
-              <w:rPr>
-                <w:noProof/>
-                <w:webHidden/>
-              </w:rPr>
-              <w:instrText xml:space="preserve"> PAGEREF _Toc122683479 \h </w:instrText>
-            </w:r>
-            <w:r>
-              <w:rPr>
-                <w:noProof/>
-                <w:webHidden/>
-              </w:rPr>
-            </w:r>
-            <w:r>
-              <w:rPr>
-                <w:noProof/>
-                <w:webHidden/>
-              </w:rPr>
-              <w:fldChar w:fldCharType="separate"/>
-            </w:r>
-            <w:r>
-              <w:rPr>
-                <w:noProof/>
-                <w:webHidden/>
-              </w:rPr>
-              <w:t>5</w:t>
-            </w:r>
-            <w:r>
-              <w:rPr>
-                <w:noProof/>
-                <w:webHidden/>
-              </w:rPr>
-              <w:fldChar w:fldCharType="end"/>
-            </w:r>
-          </w:hyperlink>
-        </w:p>
-        <w:p>
-          <w:pPr>
-            <w:pStyle w:val="TOC2"/>
-            <w:tabs>
-              <w:tab w:val="left" w:pos="1320"/>
-              <w:tab w:val="right" w:leader="dot" w:pos="10456"/>
-            </w:tabs>
-            <w:rPr>
-              <w:rFonts w:asciiTheme="minorHAnsi" w:eastAsiaTheme="minorEastAsia" w:hAnsiTheme="minorHAnsi"/>
-              <w:noProof/>
-              <w:color w:val="auto"/>
-              <w:sz w:val="22"/>
-              <w:lang w:val="vi-VN" w:eastAsia="vi-VN"/>
-            </w:rPr>
-          </w:pPr>
-          <w:hyperlink w:anchor="_Toc122683480" w:history="1">
-            <w:r>
-              <w:rPr>
-                <w:rStyle w:val="Hyperlink"/>
-                <w:i/>
-                <w:noProof/>
-              </w:rPr>
-              <w:t>2.</w:t>
-            </w:r>
-            <w:r>
-              <w:rPr>
-                <w:rFonts w:asciiTheme="minorHAnsi" w:eastAsiaTheme="minorEastAsia" w:hAnsiTheme="minorHAnsi"/>
-                <w:noProof/>
-                <w:color w:val="auto"/>
-                <w:sz w:val="22"/>
-                <w:lang w:val="vi-VN" w:eastAsia="vi-VN"/>
-              </w:rPr>
-              <w:tab/>
-            </w:r>
-            <w:r>
-              <w:rPr>
-                <w:rStyle w:val="Hyperlink"/>
-                <w:noProof/>
-              </w:rPr>
-              <w:t>THIẾT K</w:t>
-            </w:r>
-            <w:r>
-              <w:rPr>
-                <w:rStyle w:val="Hyperlink"/>
-                <w:noProof/>
-              </w:rPr>
-              <w:t>Ế</w:t>
-            </w:r>
-            <w:r>
-              <w:rPr>
-                <w:rStyle w:val="Hyperlink"/>
-                <w:noProof/>
-              </w:rPr>
-              <w:t xml:space="preserve"> CHƯƠNG TRÌNH</w:t>
-            </w:r>
-            <w:r>
-              <w:rPr>
-                <w:noProof/>
-                <w:webHidden/>
-              </w:rPr>
-              <w:tab/>
-            </w:r>
-            <w:r>
-              <w:rPr>
-                <w:noProof/>
-                <w:webHidden/>
-              </w:rPr>
-              <w:fldChar w:fldCharType="begin"/>
-            </w:r>
-            <w:r>
-              <w:rPr>
-                <w:noProof/>
-                <w:webHidden/>
-              </w:rPr>
-              <w:instrText xml:space="preserve"> PAGEREF _Toc122683480 \h </w:instrText>
-            </w:r>
-            <w:r>
-              <w:rPr>
-                <w:noProof/>
-                <w:webHidden/>
-              </w:rPr>
-            </w:r>
-            <w:r>
-              <w:rPr>
-                <w:noProof/>
-                <w:webHidden/>
-              </w:rPr>
-              <w:fldChar w:fldCharType="separate"/>
-            </w:r>
-            <w:r>
-              <w:rPr>
-                <w:noProof/>
-                <w:webHidden/>
-              </w:rPr>
-              <w:t>6</w:t>
-            </w:r>
-            <w:r>
-              <w:rPr>
-                <w:noProof/>
-                <w:webHidden/>
-              </w:rPr>
-              <w:fldChar w:fldCharType="end"/>
-            </w:r>
-          </w:hyperlink>
-        </w:p>
-        <w:p>
-          <w:pPr>
-            <w:pStyle w:val="TOC3"/>
-            <w:tabs>
-              <w:tab w:val="right" w:leader="dot" w:pos="10456"/>
-            </w:tabs>
-            <w:rPr>
-              <w:rFonts w:asciiTheme="minorHAnsi" w:eastAsiaTheme="minorEastAsia" w:hAnsiTheme="minorHAnsi"/>
-              <w:noProof/>
-              <w:color w:val="auto"/>
-              <w:sz w:val="22"/>
-              <w:lang w:val="vi-VN" w:eastAsia="vi-VN"/>
-            </w:rPr>
-          </w:pPr>
-          <w:hyperlink w:anchor="_Toc122683481" w:history="1">
-            <w:r>
-              <w:rPr>
-                <w:rStyle w:val="Hyperlink"/>
-                <w:noProof/>
-              </w:rPr>
-              <w:t>1.2. Server API</w:t>
-            </w:r>
-            <w:r>
-              <w:rPr>
-                <w:noProof/>
-                <w:webHidden/>
-              </w:rPr>
-              <w:tab/>
-            </w:r>
-            <w:r>
-              <w:rPr>
-                <w:noProof/>
-                <w:webHidden/>
-              </w:rPr>
-              <w:fldChar w:fldCharType="begin"/>
-            </w:r>
-            <w:r>
-              <w:rPr>
-                <w:noProof/>
-                <w:webHidden/>
-              </w:rPr>
-              <w:instrText xml:space="preserve"> PAGEREF _Toc122683481 \h </w:instrText>
-            </w:r>
-            <w:r>
-              <w:rPr>
-                <w:noProof/>
-                <w:webHidden/>
-              </w:rPr>
-            </w:r>
-            <w:r>
-              <w:rPr>
-                <w:noProof/>
-                <w:webHidden/>
-              </w:rPr>
-              <w:fldChar w:fldCharType="separate"/>
-            </w:r>
-            <w:r>
-              <w:rPr>
-                <w:noProof/>
-                <w:webHidden/>
-              </w:rPr>
-              <w:t>6</w:t>
-            </w:r>
-            <w:r>
-              <w:rPr>
-                <w:noProof/>
-                <w:webHidden/>
-              </w:rPr>
-              <w:fldChar w:fldCharType="end"/>
-            </w:r>
-          </w:hyperlink>
-        </w:p>
-        <w:p>
-          <w:pPr>
-            <w:pStyle w:val="TOC3"/>
-            <w:tabs>
-              <w:tab w:val="right" w:leader="dot" w:pos="10456"/>
-            </w:tabs>
-            <w:rPr>
-              <w:rFonts w:asciiTheme="minorHAnsi" w:eastAsiaTheme="minorEastAsia" w:hAnsiTheme="minorHAnsi"/>
-              <w:noProof/>
-              <w:color w:val="auto"/>
-              <w:sz w:val="22"/>
-              <w:lang w:val="vi-VN" w:eastAsia="vi-VN"/>
-            </w:rPr>
-          </w:pPr>
-          <w:hyperlink w:anchor="_Toc122683482" w:history="1">
-            <w:r>
-              <w:rPr>
-                <w:rStyle w:val="Hyperlink"/>
-                <w:noProof/>
-              </w:rPr>
-              <w:t>1.3. Client- winform</w:t>
-            </w:r>
-            <w:r>
-              <w:rPr>
-                <w:noProof/>
-                <w:webHidden/>
-              </w:rPr>
-              <w:tab/>
-            </w:r>
-            <w:r>
-              <w:rPr>
-                <w:noProof/>
-                <w:webHidden/>
-              </w:rPr>
-              <w:fldChar w:fldCharType="begin"/>
-            </w:r>
-            <w:r>
-              <w:rPr>
-                <w:noProof/>
-                <w:webHidden/>
-              </w:rPr>
-              <w:instrText xml:space="preserve"> PAGEREF _Toc122683482 \h </w:instrText>
-            </w:r>
-            <w:r>
-              <w:rPr>
-                <w:noProof/>
-                <w:webHidden/>
-              </w:rPr>
-            </w:r>
-            <w:r>
-              <w:rPr>
-                <w:noProof/>
-                <w:webHidden/>
-              </w:rPr>
-              <w:fldChar w:fldCharType="separate"/>
-            </w:r>
-            <w:r>
-              <w:rPr>
-                <w:noProof/>
-                <w:webHidden/>
-              </w:rPr>
-              <w:t>8</w:t>
-            </w:r>
-            <w:r>
-              <w:rPr>
-                <w:noProof/>
-                <w:webHidden/>
-              </w:rPr>
-              <w:fldChar w:fldCharType="end"/>
-            </w:r>
-          </w:hyperlink>
-        </w:p>
-        <w:p>
-          <w:pPr>
-            <w:pStyle w:val="TOC2"/>
-            <w:tabs>
-              <w:tab w:val="left" w:pos="1320"/>
-              <w:tab w:val="right" w:leader="dot" w:pos="10456"/>
-            </w:tabs>
-            <w:rPr>
-              <w:rFonts w:asciiTheme="minorHAnsi" w:eastAsiaTheme="minorEastAsia" w:hAnsiTheme="minorHAnsi"/>
-              <w:noProof/>
-              <w:color w:val="auto"/>
-              <w:sz w:val="22"/>
-              <w:lang w:val="vi-VN" w:eastAsia="vi-VN"/>
-            </w:rPr>
-          </w:pPr>
-          <w:hyperlink w:anchor="_Toc122683483" w:history="1">
-            <w:r>
-              <w:rPr>
-                <w:rStyle w:val="Hyperlink"/>
-                <w:i/>
-                <w:noProof/>
-              </w:rPr>
-              <w:t>3.</w:t>
-            </w:r>
-            <w:r>
-              <w:rPr>
-                <w:rFonts w:asciiTheme="minorHAnsi" w:eastAsiaTheme="minorEastAsia" w:hAnsiTheme="minorHAnsi"/>
-                <w:noProof/>
-                <w:color w:val="auto"/>
-                <w:sz w:val="22"/>
-                <w:lang w:val="vi-VN" w:eastAsia="vi-VN"/>
-              </w:rPr>
-              <w:tab/>
-            </w:r>
-            <w:r>
-              <w:rPr>
-                <w:rStyle w:val="Hyperlink"/>
-                <w:noProof/>
-              </w:rPr>
-              <w:t>Xây dựng ứng dụng</w:t>
-            </w:r>
-            <w:r>
-              <w:rPr>
-                <w:noProof/>
-                <w:webHidden/>
-              </w:rPr>
-              <w:tab/>
-            </w:r>
-            <w:r>
-              <w:rPr>
-                <w:noProof/>
-                <w:webHidden/>
-              </w:rPr>
-              <w:fldChar w:fldCharType="begin"/>
-            </w:r>
-            <w:r>
-              <w:rPr>
-                <w:noProof/>
-                <w:webHidden/>
-              </w:rPr>
-              <w:instrText xml:space="preserve"> PAGEREF _Toc122683483 \h </w:instrText>
+              <w:instrText xml:space="preserve"> PAGEREF _Toc122687345 \h </w:instrText>
             </w:r>
             <w:r>
               <w:rPr>
@@ -3954,6 +3542,313 @@
         </w:p>
         <w:p>
           <w:pPr>
+            <w:pStyle w:val="TOC3"/>
+            <w:tabs>
+              <w:tab w:val="right" w:leader="dot" w:pos="10456"/>
+            </w:tabs>
+            <w:rPr>
+              <w:rFonts w:asciiTheme="minorHAnsi" w:eastAsiaTheme="minorEastAsia" w:hAnsiTheme="minorHAnsi"/>
+              <w:noProof/>
+              <w:color w:val="auto"/>
+              <w:sz w:val="22"/>
+              <w:lang w:val="vi-VN" w:eastAsia="vi-VN"/>
+            </w:rPr>
+          </w:pPr>
+          <w:hyperlink w:anchor="_Toc122687346" w:history="1">
+            <w:r>
+              <w:rPr>
+                <w:rStyle w:val="Hyperlink"/>
+                <w:noProof/>
+              </w:rPr>
+              <w:t>1.1. Bài toán:</w:t>
+            </w:r>
+            <w:r>
+              <w:rPr>
+                <w:noProof/>
+                <w:webHidden/>
+              </w:rPr>
+              <w:tab/>
+            </w:r>
+            <w:r>
+              <w:rPr>
+                <w:noProof/>
+                <w:webHidden/>
+              </w:rPr>
+              <w:fldChar w:fldCharType="begin"/>
+            </w:r>
+            <w:r>
+              <w:rPr>
+                <w:noProof/>
+                <w:webHidden/>
+              </w:rPr>
+              <w:instrText xml:space="preserve"> PAGEREF _Toc122687346 \h </w:instrText>
+            </w:r>
+            <w:r>
+              <w:rPr>
+                <w:noProof/>
+                <w:webHidden/>
+              </w:rPr>
+            </w:r>
+            <w:r>
+              <w:rPr>
+                <w:noProof/>
+                <w:webHidden/>
+              </w:rPr>
+              <w:fldChar w:fldCharType="separate"/>
+            </w:r>
+            <w:r>
+              <w:rPr>
+                <w:noProof/>
+                <w:webHidden/>
+              </w:rPr>
+              <w:t>9</w:t>
+            </w:r>
+            <w:r>
+              <w:rPr>
+                <w:noProof/>
+                <w:webHidden/>
+              </w:rPr>
+              <w:fldChar w:fldCharType="end"/>
+            </w:r>
+          </w:hyperlink>
+        </w:p>
+        <w:p>
+          <w:pPr>
+            <w:pStyle w:val="TOC2"/>
+            <w:tabs>
+              <w:tab w:val="left" w:pos="1320"/>
+              <w:tab w:val="right" w:leader="dot" w:pos="10456"/>
+            </w:tabs>
+            <w:rPr>
+              <w:rFonts w:asciiTheme="minorHAnsi" w:eastAsiaTheme="minorEastAsia" w:hAnsiTheme="minorHAnsi"/>
+              <w:noProof/>
+              <w:color w:val="auto"/>
+              <w:sz w:val="22"/>
+              <w:lang w:val="vi-VN" w:eastAsia="vi-VN"/>
+            </w:rPr>
+          </w:pPr>
+          <w:hyperlink w:anchor="_Toc122687347" w:history="1">
+            <w:r>
+              <w:rPr>
+                <w:rStyle w:val="Hyperlink"/>
+                <w:i/>
+                <w:noProof/>
+              </w:rPr>
+              <w:t>2.</w:t>
+            </w:r>
+            <w:r>
+              <w:rPr>
+                <w:rFonts w:asciiTheme="minorHAnsi" w:eastAsiaTheme="minorEastAsia" w:hAnsiTheme="minorHAnsi"/>
+                <w:noProof/>
+                <w:color w:val="auto"/>
+                <w:sz w:val="22"/>
+                <w:lang w:val="vi-VN" w:eastAsia="vi-VN"/>
+              </w:rPr>
+              <w:tab/>
+            </w:r>
+            <w:r>
+              <w:rPr>
+                <w:rStyle w:val="Hyperlink"/>
+                <w:noProof/>
+              </w:rPr>
+              <w:t>THIẾT KẾ CHƯƠNG TRÌNH</w:t>
+            </w:r>
+            <w:r>
+              <w:rPr>
+                <w:noProof/>
+                <w:webHidden/>
+              </w:rPr>
+              <w:tab/>
+            </w:r>
+            <w:r>
+              <w:rPr>
+                <w:noProof/>
+                <w:webHidden/>
+              </w:rPr>
+              <w:fldChar w:fldCharType="begin"/>
+            </w:r>
+            <w:r>
+              <w:rPr>
+                <w:noProof/>
+                <w:webHidden/>
+              </w:rPr>
+              <w:instrText xml:space="preserve"> PAGEREF _Toc122687347 \h </w:instrText>
+            </w:r>
+            <w:r>
+              <w:rPr>
+                <w:noProof/>
+                <w:webHidden/>
+              </w:rPr>
+            </w:r>
+            <w:r>
+              <w:rPr>
+                <w:noProof/>
+                <w:webHidden/>
+              </w:rPr>
+              <w:fldChar w:fldCharType="separate"/>
+            </w:r>
+            <w:r>
+              <w:rPr>
+                <w:noProof/>
+                <w:webHidden/>
+              </w:rPr>
+              <w:t>10</w:t>
+            </w:r>
+            <w:r>
+              <w:rPr>
+                <w:noProof/>
+                <w:webHidden/>
+              </w:rPr>
+              <w:fldChar w:fldCharType="end"/>
+            </w:r>
+          </w:hyperlink>
+        </w:p>
+        <w:p>
+          <w:pPr>
+            <w:pStyle w:val="TOC3"/>
+            <w:tabs>
+              <w:tab w:val="right" w:leader="dot" w:pos="10456"/>
+            </w:tabs>
+            <w:rPr>
+              <w:rFonts w:asciiTheme="minorHAnsi" w:eastAsiaTheme="minorEastAsia" w:hAnsiTheme="minorHAnsi"/>
+              <w:noProof/>
+              <w:color w:val="auto"/>
+              <w:sz w:val="22"/>
+              <w:lang w:val="vi-VN" w:eastAsia="vi-VN"/>
+            </w:rPr>
+          </w:pPr>
+          <w:hyperlink w:anchor="_Toc122687348" w:history="1">
+            <w:r>
+              <w:rPr>
+                <w:rStyle w:val="Hyperlink"/>
+                <w:noProof/>
+              </w:rPr>
+              <w:t>1.2. Server API</w:t>
+            </w:r>
+            <w:r>
+              <w:rPr>
+                <w:noProof/>
+                <w:webHidden/>
+              </w:rPr>
+              <w:tab/>
+            </w:r>
+            <w:r>
+              <w:rPr>
+                <w:noProof/>
+                <w:webHidden/>
+              </w:rPr>
+              <w:fldChar w:fldCharType="begin"/>
+            </w:r>
+            <w:r>
+              <w:rPr>
+                <w:noProof/>
+                <w:webHidden/>
+              </w:rPr>
+              <w:instrText xml:space="preserve"> PAGEREF _Toc122687348 \h </w:instrText>
+            </w:r>
+            <w:r>
+              <w:rPr>
+                <w:noProof/>
+                <w:webHidden/>
+              </w:rPr>
+            </w:r>
+            <w:r>
+              <w:rPr>
+                <w:noProof/>
+                <w:webHidden/>
+              </w:rPr>
+              <w:fldChar w:fldCharType="separate"/>
+            </w:r>
+            <w:r>
+              <w:rPr>
+                <w:noProof/>
+                <w:webHidden/>
+              </w:rPr>
+              <w:t>10</w:t>
+            </w:r>
+            <w:r>
+              <w:rPr>
+                <w:noProof/>
+                <w:webHidden/>
+              </w:rPr>
+              <w:fldChar w:fldCharType="end"/>
+            </w:r>
+          </w:hyperlink>
+        </w:p>
+        <w:p>
+          <w:pPr>
+            <w:pStyle w:val="TOC3"/>
+            <w:tabs>
+              <w:tab w:val="right" w:leader="dot" w:pos="10456"/>
+            </w:tabs>
+            <w:rPr>
+              <w:rFonts w:asciiTheme="minorHAnsi" w:eastAsiaTheme="minorEastAsia" w:hAnsiTheme="minorHAnsi"/>
+              <w:noProof/>
+              <w:color w:val="auto"/>
+              <w:sz w:val="22"/>
+              <w:lang w:val="vi-VN" w:eastAsia="vi-VN"/>
+            </w:rPr>
+          </w:pPr>
+          <w:hyperlink w:anchor="_Toc122687349" w:history="1">
+            <w:r>
+              <w:rPr>
+                <w:rStyle w:val="Hyperlink"/>
+                <w:noProof/>
+              </w:rPr>
+              <w:t>1.3. Client- winform</w:t>
+            </w:r>
+            <w:r>
+              <w:rPr>
+                <w:noProof/>
+                <w:webHidden/>
+              </w:rPr>
+              <w:tab/>
+            </w:r>
+            <w:r>
+              <w:rPr>
+                <w:noProof/>
+                <w:webHidden/>
+              </w:rPr>
+              <w:fldChar w:fldCharType="begin"/>
+            </w:r>
+            <w:r>
+              <w:rPr>
+                <w:noProof/>
+                <w:webHidden/>
+              </w:rPr>
+              <w:instrText xml:space="preserve"> PAGEREF _Toc122687349 \h </w:instrText>
+            </w:r>
+            <w:r>
+              <w:rPr>
+                <w:noProof/>
+                <w:webHidden/>
+              </w:rPr>
+            </w:r>
+            <w:r>
+              <w:rPr>
+                <w:noProof/>
+                <w:webHidden/>
+              </w:rPr>
+              <w:fldChar w:fldCharType="separate"/>
+            </w:r>
+            <w:r>
+              <w:rPr>
+                <w:noProof/>
+                <w:webHidden/>
+              </w:rPr>
+              <w:t>15</w:t>
+            </w:r>
+            <w:r>
+              <w:rPr>
+                <w:noProof/>
+                <w:webHidden/>
+              </w:rPr>
+              <w:fldChar w:fldCharType="end"/>
+            </w:r>
+          </w:hyperlink>
+        </w:p>
+        <w:p>
+          <w:pPr>
             <w:pStyle w:val="TOC1"/>
             <w:tabs>
               <w:tab w:val="left" w:pos="1760"/>
@@ -3966,7 +3861,7 @@
               <w:lang w:val="vi-VN" w:eastAsia="vi-VN"/>
             </w:rPr>
           </w:pPr>
-          <w:hyperlink w:anchor="_Toc122683484" w:history="1">
+          <w:hyperlink w:anchor="_Toc122687350" w:history="1">
             <w:r>
               <w:rPr>
                 <w:rStyle w:val="Hyperlink"/>
@@ -4010,7 +3905,7 @@
                 <w:noProof/>
                 <w:webHidden/>
               </w:rPr>
-              <w:instrText xml:space="preserve"> PAGEREF _Toc122683484 \h </w:instrText>
+              <w:instrText xml:space="preserve"> PAGEREF _Toc122687350 \h </w:instrText>
             </w:r>
             <w:r>
               <w:rPr>
@@ -4030,7 +3925,7 @@
                 <w:noProof/>
                 <w:webHidden/>
               </w:rPr>
-              <w:t>10</w:t>
+              <w:t>19</w:t>
             </w:r>
             <w:r>
               <w:rPr>
@@ -4043,7 +3938,11 @@
         </w:p>
         <w:p>
           <w:pPr>
-            <w:pStyle w:val="TOC1"/>
+            <w:pStyle w:val="TOC2"/>
+            <w:tabs>
+              <w:tab w:val="left" w:pos="1320"/>
+              <w:tab w:val="right" w:leader="dot" w:pos="10456"/>
+            </w:tabs>
             <w:rPr>
               <w:rFonts w:asciiTheme="minorHAnsi" w:eastAsiaTheme="minorEastAsia" w:hAnsiTheme="minorHAnsi"/>
               <w:noProof/>
@@ -4052,13 +3951,30 @@
               <w:lang w:val="vi-VN" w:eastAsia="vi-VN"/>
             </w:rPr>
           </w:pPr>
-          <w:hyperlink w:anchor="_Toc122683485" w:history="1">
+          <w:hyperlink w:anchor="_Toc122687351" w:history="1">
             <w:r>
               <w:rPr>
                 <w:rStyle w:val="Hyperlink"/>
                 <w:noProof/>
               </w:rPr>
-              <w:t>CHƯƠNG 5:</w:t>
+              <w:t>1.</w:t>
+            </w:r>
+            <w:r>
+              <w:rPr>
+                <w:rFonts w:asciiTheme="minorHAnsi" w:eastAsiaTheme="minorEastAsia" w:hAnsiTheme="minorHAnsi"/>
+                <w:noProof/>
+                <w:color w:val="auto"/>
+                <w:sz w:val="22"/>
+                <w:lang w:val="vi-VN" w:eastAsia="vi-VN"/>
+              </w:rPr>
+              <w:tab/>
+            </w:r>
+            <w:r>
+              <w:rPr>
+                <w:rStyle w:val="Hyperlink"/>
+                <w:noProof/>
+              </w:rPr>
+              <w:t>Giao diện</w:t>
             </w:r>
             <w:r>
               <w:rPr>
@@ -4079,7 +3995,7 @@
                 <w:noProof/>
                 <w:webHidden/>
               </w:rPr>
-              <w:instrText xml:space="preserve"> PAGEREF _Toc122683485 \h </w:instrText>
+              <w:instrText xml:space="preserve"> PAGEREF _Toc122687351 \h </w:instrText>
             </w:r>
             <w:r>
               <w:rPr>
@@ -4099,7 +4015,7 @@
                 <w:noProof/>
                 <w:webHidden/>
               </w:rPr>
-              <w:t>14</w:t>
+              <w:t>19</w:t>
             </w:r>
             <w:r>
               <w:rPr>
@@ -4124,13 +4040,13 @@
               <w:lang w:val="vi-VN" w:eastAsia="vi-VN"/>
             </w:rPr>
           </w:pPr>
-          <w:hyperlink w:anchor="_Toc122683486" w:history="1">
+          <w:hyperlink w:anchor="_Toc122687352" w:history="1">
             <w:r>
               <w:rPr>
                 <w:rStyle w:val="Hyperlink"/>
                 <w:noProof/>
               </w:rPr>
-              <w:t>CHƯƠNG 6:</w:t>
+              <w:t>CHƯƠNG 5:</w:t>
             </w:r>
             <w:r>
               <w:rPr>
@@ -4170,7 +4086,7 @@
                 <w:noProof/>
                 <w:webHidden/>
               </w:rPr>
-              <w:instrText xml:space="preserve"> PAGEREF _Toc122683486 \h </w:instrText>
+              <w:instrText xml:space="preserve"> PAGEREF _Toc122687352 \h </w:instrText>
             </w:r>
             <w:r>
               <w:rPr>
@@ -4190,7 +4106,187 @@
                 <w:noProof/>
                 <w:webHidden/>
               </w:rPr>
-              <w:t>14</w:t>
+              <w:t>23</w:t>
+            </w:r>
+            <w:r>
+              <w:rPr>
+                <w:noProof/>
+                <w:webHidden/>
+              </w:rPr>
+              <w:fldChar w:fldCharType="end"/>
+            </w:r>
+          </w:hyperlink>
+        </w:p>
+        <w:p>
+          <w:pPr>
+            <w:pStyle w:val="TOC2"/>
+            <w:tabs>
+              <w:tab w:val="left" w:pos="1320"/>
+              <w:tab w:val="right" w:leader="dot" w:pos="10456"/>
+            </w:tabs>
+            <w:rPr>
+              <w:rFonts w:asciiTheme="minorHAnsi" w:eastAsiaTheme="minorEastAsia" w:hAnsiTheme="minorHAnsi"/>
+              <w:noProof/>
+              <w:color w:val="auto"/>
+              <w:sz w:val="22"/>
+              <w:lang w:val="vi-VN" w:eastAsia="vi-VN"/>
+            </w:rPr>
+          </w:pPr>
+          <w:hyperlink w:anchor="_Toc122687353" w:history="1">
+            <w:r>
+              <w:rPr>
+                <w:rStyle w:val="Hyperlink"/>
+                <w:noProof/>
+              </w:rPr>
+              <w:t>1.</w:t>
+            </w:r>
+            <w:r>
+              <w:rPr>
+                <w:rFonts w:asciiTheme="minorHAnsi" w:eastAsiaTheme="minorEastAsia" w:hAnsiTheme="minorHAnsi"/>
+                <w:noProof/>
+                <w:color w:val="auto"/>
+                <w:sz w:val="22"/>
+                <w:lang w:val="vi-VN" w:eastAsia="vi-VN"/>
+              </w:rPr>
+              <w:tab/>
+            </w:r>
+            <w:r>
+              <w:rPr>
+                <w:rStyle w:val="Hyperlink"/>
+                <w:noProof/>
+              </w:rPr>
+              <w:t>Ý nghĩa đề tài:</w:t>
+            </w:r>
+            <w:r>
+              <w:rPr>
+                <w:noProof/>
+                <w:webHidden/>
+              </w:rPr>
+              <w:tab/>
+            </w:r>
+            <w:r>
+              <w:rPr>
+                <w:noProof/>
+                <w:webHidden/>
+              </w:rPr>
+              <w:fldChar w:fldCharType="begin"/>
+            </w:r>
+            <w:r>
+              <w:rPr>
+                <w:noProof/>
+                <w:webHidden/>
+              </w:rPr>
+              <w:instrText xml:space="preserve"> PAGEREF _Toc122687353 \h </w:instrText>
+            </w:r>
+            <w:r>
+              <w:rPr>
+                <w:noProof/>
+                <w:webHidden/>
+              </w:rPr>
+            </w:r>
+            <w:r>
+              <w:rPr>
+                <w:noProof/>
+                <w:webHidden/>
+              </w:rPr>
+              <w:fldChar w:fldCharType="separate"/>
+            </w:r>
+            <w:r>
+              <w:rPr>
+                <w:noProof/>
+                <w:webHidden/>
+              </w:rPr>
+              <w:t>23</w:t>
+            </w:r>
+            <w:r>
+              <w:rPr>
+                <w:noProof/>
+                <w:webHidden/>
+              </w:rPr>
+              <w:fldChar w:fldCharType="end"/>
+            </w:r>
+          </w:hyperlink>
+        </w:p>
+        <w:p>
+          <w:pPr>
+            <w:pStyle w:val="TOC2"/>
+            <w:tabs>
+              <w:tab w:val="left" w:pos="1320"/>
+              <w:tab w:val="right" w:leader="dot" w:pos="10456"/>
+            </w:tabs>
+            <w:rPr>
+              <w:rFonts w:asciiTheme="minorHAnsi" w:eastAsiaTheme="minorEastAsia" w:hAnsiTheme="minorHAnsi"/>
+              <w:noProof/>
+              <w:color w:val="auto"/>
+              <w:sz w:val="22"/>
+              <w:lang w:val="vi-VN" w:eastAsia="vi-VN"/>
+            </w:rPr>
+          </w:pPr>
+          <w:hyperlink w:anchor="_Toc122687354" w:history="1">
+            <w:r>
+              <w:rPr>
+                <w:rStyle w:val="Hyperlink"/>
+                <w:noProof/>
+              </w:rPr>
+              <w:t>2.</w:t>
+            </w:r>
+            <w:r>
+              <w:rPr>
+                <w:rFonts w:asciiTheme="minorHAnsi" w:eastAsiaTheme="minorEastAsia" w:hAnsiTheme="minorHAnsi"/>
+                <w:noProof/>
+                <w:color w:val="auto"/>
+                <w:sz w:val="22"/>
+                <w:lang w:val="vi-VN" w:eastAsia="vi-VN"/>
+              </w:rPr>
+              <w:tab/>
+            </w:r>
+            <w:r>
+              <w:rPr>
+                <w:rStyle w:val="Hyperlink"/>
+                <w:noProof/>
+              </w:rPr>
+              <w:t>Hướng phát triển:</w:t>
+            </w:r>
+            <w:r>
+              <w:rPr>
+                <w:noProof/>
+                <w:webHidden/>
+              </w:rPr>
+              <w:tab/>
+            </w:r>
+            <w:r>
+              <w:rPr>
+                <w:noProof/>
+                <w:webHidden/>
+              </w:rPr>
+              <w:fldChar w:fldCharType="begin"/>
+            </w:r>
+            <w:r>
+              <w:rPr>
+                <w:noProof/>
+                <w:webHidden/>
+              </w:rPr>
+              <w:instrText xml:space="preserve"> PAGEREF _Toc122687354 \h </w:instrText>
+            </w:r>
+            <w:r>
+              <w:rPr>
+                <w:noProof/>
+                <w:webHidden/>
+              </w:rPr>
+            </w:r>
+            <w:r>
+              <w:rPr>
+                <w:noProof/>
+                <w:webHidden/>
+              </w:rPr>
+              <w:fldChar w:fldCharType="separate"/>
+            </w:r>
+            <w:r>
+              <w:rPr>
+                <w:noProof/>
+                <w:webHidden/>
+              </w:rPr>
+              <w:t>23</w:t>
             </w:r>
             <w:r>
               <w:rPr>
@@ -4234,7 +4330,7 @@
       <w:pPr>
         <w:pStyle w:val="TOCHeading"/>
       </w:pPr>
-      <w:bookmarkStart w:id="8" w:name="_Toc122683462"/>
+      <w:bookmarkStart w:id="8" w:name="_Toc122687329"/>
       <w:r>
         <w:lastRenderedPageBreak/>
         <w:t xml:space="preserve">NGUYÊN LÝ HỆ ĐIỀU </w:t>
@@ -4357,7 +4453,7 @@
       <w:pPr>
         <w:pStyle w:val="TOCHeading"/>
       </w:pPr>
-      <w:bookmarkStart w:id="9" w:name="_Toc122683463"/>
+      <w:bookmarkStart w:id="9" w:name="_Toc122687330"/>
       <w:r>
         <w:t xml:space="preserve">LẬP </w:t>
       </w:r>
@@ -4474,7 +4570,7 @@
           <w:numId w:val="7"/>
         </w:numPr>
       </w:pPr>
-      <w:bookmarkStart w:id="10" w:name="_Toc122683464"/>
+      <w:bookmarkStart w:id="10" w:name="_Toc122687331"/>
       <w:r>
         <w:t>GIỚI</w:t>
       </w:r>
@@ -4502,7 +4598,7 @@
           <w:i/>
         </w:rPr>
       </w:pPr>
-      <w:bookmarkStart w:id="11" w:name="_Toc122683465"/>
+      <w:bookmarkStart w:id="11" w:name="_Toc122687332"/>
       <w:r>
         <w:rPr>
           <w:lang w:val="en-US"/>
@@ -4672,7 +4768,7 @@
           <w:i/>
         </w:rPr>
       </w:pPr>
-      <w:bookmarkStart w:id="12" w:name="_Toc122683466"/>
+      <w:bookmarkStart w:id="12" w:name="_Toc122687333"/>
       <w:r>
         <w:rPr>
           <w:lang w:val="en-US"/>
@@ -4840,7 +4936,7 @@
       <w:pPr>
         <w:pStyle w:val="Heading2"/>
       </w:pPr>
-      <w:bookmarkStart w:id="13" w:name="_Toc122683467"/>
+      <w:bookmarkStart w:id="13" w:name="_Toc122687334"/>
       <w:r>
         <w:rPr>
           <w:lang w:val="en-US"/>
@@ -5003,7 +5099,7 @@
           <w:lang w:val="vi-VN"/>
         </w:rPr>
       </w:pPr>
-      <w:bookmarkStart w:id="14" w:name="_Toc122683468"/>
+      <w:bookmarkStart w:id="14" w:name="_Toc122687335"/>
       <w:r>
         <w:lastRenderedPageBreak/>
         <w:t>CƠ</w:t>
@@ -5434,7 +5530,7 @@
           <w:numId w:val="39"/>
         </w:numPr>
       </w:pPr>
-      <w:bookmarkStart w:id="15" w:name="_Toc122683469"/>
+      <w:bookmarkStart w:id="15" w:name="_Toc122687336"/>
       <w:r>
         <w:t>REST</w:t>
       </w:r>
@@ -5453,7 +5549,7 @@
       <w:pPr>
         <w:pStyle w:val="Heading3"/>
       </w:pPr>
-      <w:bookmarkStart w:id="16" w:name="_Toc122683470"/>
+      <w:bookmarkStart w:id="16" w:name="_Toc122687337"/>
       <w:proofErr w:type="spellStart"/>
       <w:r>
         <w:t>Khái</w:t>
@@ -5887,7 +5983,7 @@
       <w:pPr>
         <w:pStyle w:val="Heading3"/>
       </w:pPr>
-      <w:bookmarkStart w:id="17" w:name="_Toc122683471"/>
+      <w:bookmarkStart w:id="17" w:name="_Toc122687338"/>
       <w:r>
         <w:t>Hai</w:t>
       </w:r>
@@ -7093,7 +7189,7 @@
       <w:pPr>
         <w:pStyle w:val="Heading3"/>
       </w:pPr>
-      <w:bookmarkStart w:id="18" w:name="_Toc122683472"/>
+      <w:bookmarkStart w:id="18" w:name="_Toc122687339"/>
       <w:r>
         <w:t xml:space="preserve">Request và </w:t>
       </w:r>
@@ -8486,7 +8582,7 @@
       <w:pPr>
         <w:pStyle w:val="Heading3"/>
       </w:pPr>
-      <w:bookmarkStart w:id="19" w:name="_Toc122683473"/>
+      <w:bookmarkStart w:id="19" w:name="_Toc122687340"/>
       <w:r>
         <w:t>Status Code</w:t>
       </w:r>
@@ -9724,7 +9820,7 @@
       <w:pPr>
         <w:pStyle w:val="Heading2"/>
       </w:pPr>
-      <w:bookmarkStart w:id="20" w:name="_Toc122683474"/>
+      <w:bookmarkStart w:id="20" w:name="_Toc122687341"/>
       <w:r>
         <w:t>HTTP</w:t>
       </w:r>
@@ -9746,7 +9842,7 @@
           <w:numId w:val="40"/>
         </w:numPr>
       </w:pPr>
-      <w:bookmarkStart w:id="21" w:name="_Toc122683475"/>
+      <w:bookmarkStart w:id="21" w:name="_Toc122687342"/>
       <w:proofErr w:type="spellStart"/>
       <w:r>
         <w:t>Khái</w:t>
@@ -10366,7 +10462,7 @@
       <w:pPr>
         <w:pStyle w:val="Heading3"/>
       </w:pPr>
-      <w:bookmarkStart w:id="22" w:name="_Toc122683476"/>
+      <w:bookmarkStart w:id="22" w:name="_Toc122687343"/>
       <w:r>
         <w:t>HTTP</w:t>
       </w:r>
@@ -11354,7 +11450,7 @@
       <w:pPr>
         <w:pStyle w:val="Heading1"/>
       </w:pPr>
-      <w:bookmarkStart w:id="23" w:name="_Toc122683477"/>
+      <w:bookmarkStart w:id="23" w:name="_Toc122687344"/>
       <w:r>
         <w:t>PHÂN</w:t>
       </w:r>
@@ -11377,7 +11473,7 @@
           <w:i/>
         </w:rPr>
       </w:pPr>
-      <w:bookmarkStart w:id="24" w:name="_Toc122683478"/>
+      <w:bookmarkStart w:id="24" w:name="_Toc122687345"/>
       <w:r>
         <w:rPr>
           <w:lang w:val="en-US"/>
@@ -11394,7 +11490,7 @@
           <w:numId w:val="41"/>
         </w:numPr>
       </w:pPr>
-      <w:bookmarkStart w:id="25" w:name="_Toc122683479"/>
+      <w:bookmarkStart w:id="25" w:name="_Toc122687346"/>
       <w:proofErr w:type="spellStart"/>
       <w:r>
         <w:t>Bài</w:t>
@@ -11669,7 +11765,6 @@
         <w:t xml:space="preserve"> </w:t>
       </w:r>
       <w:proofErr w:type="spellStart"/>
-      <w:proofErr w:type="gramStart"/>
       <w:r>
         <w:rPr>
           <w:b w:val="0"/>
@@ -11683,15 +11778,7 @@
           <w:b w:val="0"/>
           <w:bCs w:val="0"/>
         </w:rPr>
-        <w:t>,…</w:t>
-      </w:r>
-      <w:proofErr w:type="gramEnd"/>
-      <w:r>
-        <w:rPr>
-          <w:b w:val="0"/>
-          <w:bCs w:val="0"/>
-        </w:rPr>
-        <w:t xml:space="preserve"> </w:t>
+        <w:t xml:space="preserve">,… </w:t>
       </w:r>
       <w:proofErr w:type="spellStart"/>
       <w:r>
@@ -12982,7 +13069,7 @@
         </w:rPr>
       </w:pPr>
       <w:bookmarkStart w:id="26" w:name="_Toc27651754"/>
-      <w:bookmarkStart w:id="27" w:name="_Toc122683480"/>
+      <w:bookmarkStart w:id="27" w:name="_Toc122687347"/>
       <w:r>
         <w:lastRenderedPageBreak/>
         <w:t>THIẾT KẾ CHƯƠNG TRÌNH</w:t>
@@ -12994,7 +13081,7 @@
       <w:pPr>
         <w:pStyle w:val="Heading3"/>
       </w:pPr>
-      <w:bookmarkStart w:id="28" w:name="_Toc122683481"/>
+      <w:bookmarkStart w:id="28" w:name="_Toc122687348"/>
       <w:r>
         <w:t>Server</w:t>
       </w:r>
@@ -13820,7 +13907,6 @@
         <w:t xml:space="preserve"> </w:t>
       </w:r>
       <w:proofErr w:type="spellStart"/>
-      <w:proofErr w:type="gramStart"/>
       <w:r>
         <w:t>quả</w:t>
       </w:r>
@@ -13829,7 +13915,6 @@
         <w:t>(</w:t>
       </w:r>
       <w:proofErr w:type="spellStart"/>
-      <w:proofErr w:type="gramEnd"/>
       <w:r>
         <w:t>thường</w:t>
       </w:r>
@@ -14323,7 +14408,6 @@
       <w:pPr>
         <w:pStyle w:val="list2"/>
       </w:pPr>
-      <w:proofErr w:type="gramStart"/>
       <w:r>
         <w:rPr>
           <w:b/>
@@ -14340,7 +14424,6 @@
         </w:rPr>
         <w:t>Domain</w:t>
       </w:r>
-      <w:proofErr w:type="gramEnd"/>
       <w:r>
         <w:rPr>
           <w:lang w:val="en-US"/>
@@ -14452,7 +14535,6 @@
         <w:t xml:space="preserve"> </w:t>
       </w:r>
       <w:proofErr w:type="spellStart"/>
-      <w:proofErr w:type="gramStart"/>
       <w:r>
         <w:rPr>
           <w:lang w:val="en-US"/>
@@ -14464,14 +14546,7 @@
         <w:rPr>
           <w:lang w:val="en-US"/>
         </w:rPr>
-        <w:t xml:space="preserve"> .Application</w:t>
-      </w:r>
-      <w:proofErr w:type="gramEnd"/>
-      <w:r>
-        <w:rPr>
-          <w:lang w:val="en-US"/>
-        </w:rPr>
-        <w:t xml:space="preserve"> có thể </w:t>
+        <w:t xml:space="preserve"> .Application có thể </w:t>
       </w:r>
       <w:proofErr w:type="spellStart"/>
       <w:r>
@@ -14512,6 +14587,9 @@
         <w:ind w:left="1440"/>
       </w:pPr>
       <w:r>
+        <w:rPr>
+          <w:noProof/>
+        </w:rPr>
         <w:drawing>
           <wp:inline distT="0" distB="0" distL="0" distR="0" wp14:anchorId="7087A54F" wp14:editId="1EDDC043">
             <wp:extent cx="5966460" cy="4409571"/>
@@ -14566,7 +14644,6 @@
       <w:pPr>
         <w:pStyle w:val="list2"/>
       </w:pPr>
-      <w:proofErr w:type="gramStart"/>
       <w:r>
         <w:rPr>
           <w:b/>
@@ -14585,7 +14662,6 @@
         <w:t>EntityFrameworkCore</w:t>
       </w:r>
       <w:proofErr w:type="spellEnd"/>
-      <w:proofErr w:type="gramEnd"/>
       <w:r>
         <w:rPr>
           <w:lang w:val="en-US"/>
@@ -14814,6 +14890,9 @@
         <w:pStyle w:val="list2"/>
       </w:pPr>
       <w:r>
+        <w:rPr>
+          <w:noProof/>
+        </w:rPr>
         <w:lastRenderedPageBreak/>
         <w:drawing>
           <wp:inline distT="0" distB="0" distL="0" distR="0" wp14:anchorId="71E2857B" wp14:editId="3AF787C2">
@@ -14867,7 +14946,6 @@
           <w:lang w:val="en-US"/>
         </w:rPr>
       </w:pPr>
-      <w:proofErr w:type="gramStart"/>
       <w:r>
         <w:rPr>
           <w:b/>
@@ -14886,7 +14964,6 @@
         <w:t>Application.Contract</w:t>
       </w:r>
       <w:proofErr w:type="spellEnd"/>
-      <w:proofErr w:type="gramEnd"/>
       <w:r>
         <w:rPr>
           <w:lang w:val="en-US"/>
@@ -14947,6 +15024,9 @@
         </w:rPr>
       </w:pPr>
       <w:r>
+        <w:rPr>
+          <w:noProof/>
+        </w:rPr>
         <w:drawing>
           <wp:inline distT="0" distB="0" distL="0" distR="0" wp14:anchorId="3D27D872" wp14:editId="1A27796A">
             <wp:extent cx="4603750" cy="4314058"/>
@@ -15001,6 +15081,9 @@
         <w:br w:type="page"/>
       </w:r>
       <w:r>
+        <w:rPr>
+          <w:noProof/>
+        </w:rPr>
         <w:lastRenderedPageBreak/>
         <w:drawing>
           <wp:inline distT="0" distB="0" distL="0" distR="0" wp14:anchorId="4F8BF9F5" wp14:editId="48011953">
@@ -15089,7 +15172,6 @@
         <w:ind w:left="1440"/>
         <w:jc w:val="center"/>
       </w:pPr>
-      <w:proofErr w:type="gramStart"/>
       <w:r>
         <w:rPr>
           <w:b/>
@@ -15098,7 +15180,6 @@
         </w:rPr>
         <w:t>.Application</w:t>
       </w:r>
-      <w:proofErr w:type="gramEnd"/>
       <w:r>
         <w:rPr>
           <w:lang w:val="en-US"/>
@@ -15375,14 +15456,7 @@
         <w:rPr>
           <w:lang w:val="en-US"/>
         </w:rPr>
-        <w:t xml:space="preserve"> </w:t>
-      </w:r>
-      <w:proofErr w:type="gramStart"/>
-      <w:r>
-        <w:rPr>
-          <w:lang w:val="en-US"/>
-        </w:rPr>
-        <w:t xml:space="preserve">ở </w:t>
+        <w:t xml:space="preserve"> ở </w:t>
       </w:r>
       <w:r>
         <w:rPr>
@@ -15398,7 +15472,6 @@
         <w:t>EntityFrameworkCore</w:t>
       </w:r>
       <w:proofErr w:type="spellEnd"/>
-      <w:proofErr w:type="gramEnd"/>
       <w:r>
         <w:rPr>
           <w:lang w:val="en-US"/>
@@ -15602,6 +15675,9 @@
         <w:t>.</w:t>
       </w:r>
       <w:r>
+        <w:rPr>
+          <w:noProof/>
+        </w:rPr>
         <w:drawing>
           <wp:inline distT="0" distB="0" distL="0" distR="0" wp14:anchorId="1A23EA39" wp14:editId="3A087882">
             <wp:extent cx="4417060" cy="4219967"/>
@@ -16085,15 +16161,7 @@
       </w:r>
       <w:proofErr w:type="spellEnd"/>
       <w:r>
-        <w:t xml:space="preserve"> ABP </w:t>
-      </w:r>
-      <w:proofErr w:type="gramStart"/>
-      <w:r>
-        <w:t>Frame work</w:t>
-      </w:r>
-      <w:proofErr w:type="gramEnd"/>
-      <w:r>
-        <w:t xml:space="preserve"> và </w:t>
+        <w:t xml:space="preserve"> ABP Frame work và </w:t>
       </w:r>
       <w:proofErr w:type="spellStart"/>
       <w:r>
@@ -16119,9 +16187,360 @@
     </w:p>
     <w:p>
       <w:pPr>
+        <w:pStyle w:val="Heading4"/>
+      </w:pPr>
+      <w:r>
+        <w:t xml:space="preserve">File </w:t>
+      </w:r>
+      <w:proofErr w:type="spellStart"/>
+      <w:r>
+        <w:t>appsettings.json</w:t>
+      </w:r>
+      <w:proofErr w:type="spellEnd"/>
+    </w:p>
+    <w:p>
+      <w:r>
+        <w:drawing>
+          <wp:inline distT="0" distB="0" distL="0" distR="0" wp14:anchorId="3421E871" wp14:editId="45F01570">
+            <wp:extent cx="4718050" cy="2227968"/>
+            <wp:effectExtent l="0" t="0" r="6350" b="1270"/>
+            <wp:docPr id="5" name="Picture 5" descr="Text&#10;&#10;Description automatically generated"/>
+            <wp:cNvGraphicFramePr>
+              <a:graphicFrameLocks xmlns:a="http://schemas.openxmlformats.org/drawingml/2006/main" noChangeAspect="1"/>
+            </wp:cNvGraphicFramePr>
+            <a:graphic xmlns:a="http://schemas.openxmlformats.org/drawingml/2006/main">
+              <a:graphicData uri="http://schemas.openxmlformats.org/drawingml/2006/picture">
+                <pic:pic xmlns:pic="http://schemas.openxmlformats.org/drawingml/2006/picture">
+                  <pic:nvPicPr>
+                    <pic:cNvPr id="5" name="Picture 5" descr="Text&#10;&#10;Description automatically generated"/>
+                    <pic:cNvPicPr/>
+                  </pic:nvPicPr>
+                  <pic:blipFill>
+                    <a:blip r:embed="rId22"/>
+                    <a:stretch>
+                      <a:fillRect/>
+                    </a:stretch>
+                  </pic:blipFill>
+                  <pic:spPr>
+                    <a:xfrm>
+                      <a:off x="0" y="0"/>
+                      <a:ext cx="4731853" cy="2234486"/>
+                    </a:xfrm>
+                    <a:prstGeom prst="rect">
+                      <a:avLst/>
+                    </a:prstGeom>
+                  </pic:spPr>
+                </pic:pic>
+              </a:graphicData>
+            </a:graphic>
+          </wp:inline>
+        </w:drawing>
+      </w:r>
+    </w:p>
+    <w:p>
+      <w:pPr>
+        <w:pStyle w:val="list2"/>
+      </w:pPr>
+      <w:r>
+        <w:lastRenderedPageBreak/>
+        <w:t xml:space="preserve">Địa chỉ của Server được chạy ở </w:t>
+      </w:r>
+      <w:proofErr w:type="spellStart"/>
+      <w:r>
+        <w:t>local</w:t>
+      </w:r>
+      <w:proofErr w:type="spellEnd"/>
+      <w:r>
+        <w:rPr>
+          <w:lang w:val="en-US"/>
+        </w:rPr>
+        <w:t xml:space="preserve">: </w:t>
+      </w:r>
+      <w:hyperlink r:id="rId23" w:history="1">
+        <w:r>
+          <w:rPr>
+            <w:rStyle w:val="Hyperlink"/>
+            <w:lang w:val="en-US"/>
+          </w:rPr>
+          <w:t>https://localhost:44313</w:t>
+        </w:r>
+      </w:hyperlink>
+    </w:p>
+    <w:p>
+      <w:pPr>
+        <w:pStyle w:val="list2"/>
+      </w:pPr>
+      <w:proofErr w:type="spellStart"/>
+      <w:r>
+        <w:rPr>
+          <w:lang w:val="en-US"/>
+        </w:rPr>
+        <w:t>Chuỗi</w:t>
+      </w:r>
+      <w:proofErr w:type="spellEnd"/>
+      <w:r>
+        <w:rPr>
+          <w:lang w:val="en-US"/>
+        </w:rPr>
+        <w:t xml:space="preserve"> </w:t>
+      </w:r>
+      <w:proofErr w:type="spellStart"/>
+      <w:r>
+        <w:rPr>
+          <w:lang w:val="en-US"/>
+        </w:rPr>
+        <w:t>kết</w:t>
+      </w:r>
+      <w:proofErr w:type="spellEnd"/>
+      <w:r>
+        <w:rPr>
+          <w:lang w:val="en-US"/>
+        </w:rPr>
+        <w:t xml:space="preserve"> </w:t>
+      </w:r>
+      <w:proofErr w:type="spellStart"/>
+      <w:r>
+        <w:rPr>
+          <w:lang w:val="en-US"/>
+        </w:rPr>
+        <w:t>nối</w:t>
+      </w:r>
+      <w:proofErr w:type="spellEnd"/>
+      <w:r>
+        <w:rPr>
+          <w:lang w:val="en-US"/>
+        </w:rPr>
+        <w:t xml:space="preserve"> CSDL: </w:t>
+      </w:r>
+      <w:r>
+        <w:rPr>
+          <w:lang w:val="en-US"/>
+        </w:rPr>
+        <w:t>"Server=</w:t>
+      </w:r>
+      <w:proofErr w:type="spellStart"/>
+      <w:r>
+        <w:rPr>
+          <w:lang w:val="en-US"/>
+        </w:rPr>
+        <w:t>localhost;Database</w:t>
+      </w:r>
+      <w:proofErr w:type="spellEnd"/>
+      <w:r>
+        <w:rPr>
+          <w:lang w:val="en-US"/>
+        </w:rPr>
+        <w:t>=PBL4;Trusted_Connection=True"</w:t>
+      </w:r>
+    </w:p>
+    <w:p>
+      <w:pPr>
+        <w:pStyle w:val="list2"/>
+      </w:pPr>
+      <w:proofErr w:type="spellStart"/>
+      <w:r>
+        <w:rPr>
+          <w:lang w:val="en-US"/>
+        </w:rPr>
+        <w:t>Chuỗi</w:t>
+      </w:r>
+      <w:proofErr w:type="spellEnd"/>
+      <w:r>
+        <w:rPr>
+          <w:lang w:val="en-US"/>
+        </w:rPr>
+        <w:t xml:space="preserve"> </w:t>
+      </w:r>
+      <w:proofErr w:type="spellStart"/>
+      <w:r>
+        <w:rPr>
+          <w:lang w:val="en-US"/>
+        </w:rPr>
+        <w:t>xác</w:t>
+      </w:r>
+      <w:proofErr w:type="spellEnd"/>
+      <w:r>
+        <w:rPr>
+          <w:lang w:val="en-US"/>
+        </w:rPr>
+        <w:t xml:space="preserve"> </w:t>
+      </w:r>
+      <w:proofErr w:type="spellStart"/>
+      <w:r>
+        <w:rPr>
+          <w:lang w:val="en-US"/>
+        </w:rPr>
+        <w:t>thực</w:t>
+      </w:r>
+      <w:proofErr w:type="spellEnd"/>
+      <w:r>
+        <w:rPr>
+          <w:lang w:val="en-US"/>
+        </w:rPr>
+        <w:t xml:space="preserve"> </w:t>
+      </w:r>
+      <w:proofErr w:type="spellStart"/>
+      <w:r>
+        <w:rPr>
+          <w:lang w:val="en-US"/>
+        </w:rPr>
+        <w:t>người</w:t>
+      </w:r>
+      <w:proofErr w:type="spellEnd"/>
+      <w:r>
+        <w:rPr>
+          <w:lang w:val="en-US"/>
+        </w:rPr>
+        <w:t xml:space="preserve"> dung: </w:t>
+      </w:r>
+      <w:r>
+        <w:rPr>
+          <w:lang w:val="en-US"/>
+        </w:rPr>
+        <w:t>"https://localhost:44313"</w:t>
+      </w:r>
+    </w:p>
+    <w:p/>
+    <w:p>
+      <w:pPr>
+        <w:pStyle w:val="Heading4"/>
+      </w:pPr>
+      <w:r>
+        <w:t>Deployment</w:t>
+      </w:r>
+    </w:p>
+    <w:p>
+      <w:proofErr w:type="spellStart"/>
+      <w:r>
+        <w:t>Sử</w:t>
+      </w:r>
+      <w:proofErr w:type="spellEnd"/>
+      <w:r>
+        <w:t xml:space="preserve"> </w:t>
+      </w:r>
+      <w:proofErr w:type="spellStart"/>
+      <w:r>
+        <w:t>dụng</w:t>
+      </w:r>
+      <w:proofErr w:type="spellEnd"/>
+      <w:r>
+        <w:t xml:space="preserve"> Docker</w:t>
+      </w:r>
+    </w:p>
+    <w:p>
+      <w:r>
+        <w:t>Docker file:</w:t>
+      </w:r>
+    </w:p>
+    <w:p>
+      <w:r>
+        <w:drawing>
+          <wp:inline distT="0" distB="0" distL="0" distR="0" wp14:anchorId="7AACBB48" wp14:editId="704E74DE">
+            <wp:extent cx="6257112" cy="6121400"/>
+            <wp:effectExtent l="0" t="0" r="0" b="0"/>
+            <wp:docPr id="4" name="Picture 4" descr="Text&#10;&#10;Description automatically generated"/>
+            <wp:cNvGraphicFramePr>
+              <a:graphicFrameLocks xmlns:a="http://schemas.openxmlformats.org/drawingml/2006/main" noChangeAspect="1"/>
+            </wp:cNvGraphicFramePr>
+            <a:graphic xmlns:a="http://schemas.openxmlformats.org/drawingml/2006/main">
+              <a:graphicData uri="http://schemas.openxmlformats.org/drawingml/2006/picture">
+                <pic:pic xmlns:pic="http://schemas.openxmlformats.org/drawingml/2006/picture">
+                  <pic:nvPicPr>
+                    <pic:cNvPr id="4" name="Picture 4" descr="Text&#10;&#10;Description automatically generated"/>
+                    <pic:cNvPicPr/>
+                  </pic:nvPicPr>
+                  <pic:blipFill>
+                    <a:blip r:embed="rId24"/>
+                    <a:stretch>
+                      <a:fillRect/>
+                    </a:stretch>
+                  </pic:blipFill>
+                  <pic:spPr>
+                    <a:xfrm>
+                      <a:off x="0" y="0"/>
+                      <a:ext cx="6260188" cy="6124410"/>
+                    </a:xfrm>
+                    <a:prstGeom prst="rect">
+                      <a:avLst/>
+                    </a:prstGeom>
+                  </pic:spPr>
+                </pic:pic>
+              </a:graphicData>
+            </a:graphic>
+          </wp:inline>
+        </w:drawing>
+      </w:r>
+    </w:p>
+    <w:p>
+      <w:r>
+        <w:t xml:space="preserve">Server </w:t>
+      </w:r>
+      <w:proofErr w:type="spellStart"/>
+      <w:r>
+        <w:t>sử</w:t>
+      </w:r>
+      <w:proofErr w:type="spellEnd"/>
+      <w:r>
+        <w:t xml:space="preserve"> </w:t>
+      </w:r>
+      <w:proofErr w:type="spellStart"/>
+      <w:r>
+        <w:t>dụng</w:t>
+      </w:r>
+      <w:proofErr w:type="spellEnd"/>
+      <w:r>
+        <w:t xml:space="preserve"> </w:t>
+      </w:r>
+      <w:proofErr w:type="spellStart"/>
+      <w:r>
+        <w:t>DigitalOcean</w:t>
+      </w:r>
+      <w:proofErr w:type="spellEnd"/>
+      <w:r>
+        <w:t xml:space="preserve">: Server được deploy ở </w:t>
+      </w:r>
+      <w:proofErr w:type="spellStart"/>
+      <w:r>
+        <w:t>địa</w:t>
+      </w:r>
+      <w:proofErr w:type="spellEnd"/>
+      <w:r>
+        <w:t xml:space="preserve"> </w:t>
+      </w:r>
+      <w:proofErr w:type="spellStart"/>
+      <w:r>
+        <w:t>chỉ</w:t>
+      </w:r>
+      <w:proofErr w:type="spellEnd"/>
+      <w:r>
+        <w:t xml:space="preserve"> </w:t>
+      </w:r>
+      <w:hyperlink r:id="rId25" w:history="1">
+        <w:r>
+          <w:rPr>
+            <w:rStyle w:val="Hyperlink"/>
+          </w:rPr>
+          <w:t>http://143.</w:t>
+        </w:r>
+        <w:r>
+          <w:rPr>
+            <w:rStyle w:val="Hyperlink"/>
+          </w:rPr>
+          <w:t>1</w:t>
+        </w:r>
+        <w:r>
+          <w:rPr>
+            <w:rStyle w:val="Hyperlink"/>
+          </w:rPr>
+          <w:t>98.84.239/</w:t>
+        </w:r>
+      </w:hyperlink>
+    </w:p>
+    <w:p>
+      <w:pPr>
         <w:pStyle w:val="Heading3"/>
       </w:pPr>
-      <w:bookmarkStart w:id="29" w:name="_Toc122683482"/>
+      <w:bookmarkStart w:id="29" w:name="_Toc122687349"/>
       <w:r>
         <w:t xml:space="preserve">Client- </w:t>
       </w:r>
@@ -16141,6 +16560,7 @@
         </w:numPr>
       </w:pPr>
       <w:r>
+        <w:lastRenderedPageBreak/>
         <w:t xml:space="preserve">Các </w:t>
       </w:r>
       <w:proofErr w:type="spellStart"/>
@@ -16241,7 +16661,9 @@
         <w:pStyle w:val="list3"/>
       </w:pPr>
       <w:r>
-        <w:lastRenderedPageBreak/>
+        <w:rPr>
+          <w:noProof/>
+        </w:rPr>
         <w:drawing>
           <wp:inline distT="0" distB="0" distL="0" distR="0" wp14:anchorId="4A8355DE" wp14:editId="5CDFC10E">
             <wp:extent cx="4518660" cy="2463114"/>
@@ -16260,7 +16682,7 @@
                     </pic:cNvPicPr>
                   </pic:nvPicPr>
                   <pic:blipFill>
-                    <a:blip r:embed="rId22" cstate="print">
+                    <a:blip r:embed="rId26" cstate="print">
                       <a:extLst>
                         <a:ext uri="{28A0092B-C50C-407E-A947-70E740481C1C}">
                           <a14:useLocalDpi xmlns:a14="http://schemas.microsoft.com/office/drawing/2010/main" val="0"/>
@@ -16430,7 +16852,7 @@
                     <pic:cNvPicPr/>
                   </pic:nvPicPr>
                   <pic:blipFill>
-                    <a:blip r:embed="rId23"/>
+                    <a:blip r:embed="rId27"/>
                     <a:stretch>
                       <a:fillRect/>
                     </a:stretch>
@@ -16675,6 +17097,7 @@
         <w:rPr>
           <w:b/>
           <w:bCs/>
+          <w:noProof/>
         </w:rPr>
         <w:lastRenderedPageBreak/>
         <w:drawing>
@@ -16693,7 +17116,7 @@
                     <pic:cNvPicPr/>
                   </pic:nvPicPr>
                   <pic:blipFill>
-                    <a:blip r:embed="rId24"/>
+                    <a:blip r:embed="rId28"/>
                     <a:stretch>
                       <a:fillRect/>
                     </a:stretch>
@@ -16808,7 +17231,7 @@
                     </pic:cNvPicPr>
                   </pic:nvPicPr>
                   <pic:blipFill>
-                    <a:blip r:embed="rId25" cstate="print">
+                    <a:blip r:embed="rId29" cstate="print">
                       <a:extLst>
                         <a:ext uri="{28A0092B-C50C-407E-A947-70E740481C1C}">
                           <a14:useLocalDpi xmlns:a14="http://schemas.microsoft.com/office/drawing/2010/main" val="0"/>
@@ -17187,7 +17610,6 @@
         </w:rPr>
       </w:pPr>
       <w:proofErr w:type="spellStart"/>
-      <w:proofErr w:type="gramStart"/>
       <w:r>
         <w:rPr>
           <w:lang w:val="en-US"/>
@@ -17209,7 +17631,6 @@
         <w:t>lí</w:t>
       </w:r>
       <w:proofErr w:type="spellEnd"/>
-      <w:proofErr w:type="gramEnd"/>
       <w:r>
         <w:rPr>
           <w:lang w:val="en-US"/>
@@ -17249,6 +17670,7 @@
       </w:pPr>
       <w:r>
         <w:rPr>
+          <w:noProof/>
           <w:lang w:val="en-US"/>
         </w:rPr>
         <w:drawing>
@@ -17267,7 +17689,7 @@
                     <pic:cNvPicPr/>
                   </pic:nvPicPr>
                   <pic:blipFill>
-                    <a:blip r:embed="rId26"/>
+                    <a:blip r:embed="rId30"/>
                     <a:stretch>
                       <a:fillRect/>
                     </a:stretch>
@@ -17474,7 +17896,7 @@
         <w:pStyle w:val="Heading1"/>
         <w:jc w:val="both"/>
       </w:pPr>
-      <w:bookmarkStart w:id="30" w:name="_Toc122683484"/>
+      <w:bookmarkStart w:id="30" w:name="_Toc122687350"/>
       <w:r>
         <w:lastRenderedPageBreak/>
         <w:t>TRIỂN KHAI VÀ ĐÁNH GIÁ KẾT QUẢ</w:t>
@@ -17489,9 +17911,11 @@
           <w:numId w:val="44"/>
         </w:numPr>
       </w:pPr>
+      <w:bookmarkStart w:id="31" w:name="_Toc122687351"/>
       <w:r>
         <w:t>Giao diện</w:t>
       </w:r>
+      <w:bookmarkEnd w:id="31"/>
     </w:p>
     <w:p>
       <w:pPr>
@@ -17507,6 +17931,7 @@
       </w:pPr>
       <w:r>
         <w:rPr>
+          <w:noProof/>
           <w:lang w:val="vi-VN"/>
         </w:rPr>
         <w:drawing>
@@ -17525,7 +17950,7 @@
                     <pic:cNvPicPr/>
                   </pic:nvPicPr>
                   <pic:blipFill>
-                    <a:blip r:embed="rId27"/>
+                    <a:blip r:embed="rId31"/>
                     <a:stretch>
                       <a:fillRect/>
                     </a:stretch>
@@ -17577,6 +18002,7 @@
       </w:pPr>
       <w:r>
         <w:rPr>
+          <w:noProof/>
           <w:lang w:val="vi-VN"/>
         </w:rPr>
         <w:lastRenderedPageBreak/>
@@ -17596,7 +18022,7 @@
                     <pic:cNvPicPr/>
                   </pic:nvPicPr>
                   <pic:blipFill>
-                    <a:blip r:embed="rId28"/>
+                    <a:blip r:embed="rId32"/>
                     <a:stretch>
                       <a:fillRect/>
                     </a:stretch>
@@ -17649,6 +18075,9 @@
         <w:jc w:val="both"/>
       </w:pPr>
       <w:r>
+        <w:rPr>
+          <w:noProof/>
+        </w:rPr>
         <w:drawing>
           <wp:inline distT="0" distB="0" distL="0" distR="0" wp14:anchorId="6CD60383" wp14:editId="1C1FA029">
             <wp:extent cx="5815305" cy="3454400"/>
@@ -17665,7 +18094,7 @@
                     <pic:cNvPicPr/>
                   </pic:nvPicPr>
                   <pic:blipFill>
-                    <a:blip r:embed="rId29"/>
+                    <a:blip r:embed="rId33"/>
                     <a:stretch>
                       <a:fillRect/>
                     </a:stretch>
@@ -17749,6 +18178,9 @@
         <w:ind w:left="927" w:hanging="360"/>
       </w:pPr>
       <w:r>
+        <w:rPr>
+          <w:noProof/>
+        </w:rPr>
         <w:lastRenderedPageBreak/>
         <w:drawing>
           <wp:inline distT="0" distB="0" distL="0" distR="0" wp14:anchorId="40F5B2D9" wp14:editId="4FCC5BF9">
@@ -17766,7 +18198,7 @@
                     <pic:cNvPicPr/>
                   </pic:nvPicPr>
                   <pic:blipFill>
-                    <a:blip r:embed="rId30"/>
+                    <a:blip r:embed="rId34"/>
                     <a:stretch>
                       <a:fillRect/>
                     </a:stretch>
@@ -17826,6 +18258,9 @@
         <w:ind w:left="927" w:hanging="360"/>
       </w:pPr>
       <w:r>
+        <w:rPr>
+          <w:noProof/>
+        </w:rPr>
         <w:drawing>
           <wp:inline distT="0" distB="0" distL="0" distR="0" wp14:anchorId="57DA66A5" wp14:editId="67C37EB7">
             <wp:extent cx="6645910" cy="2054225"/>
@@ -17842,7 +18277,7 @@
                     <pic:cNvPicPr/>
                   </pic:nvPicPr>
                   <pic:blipFill>
-                    <a:blip r:embed="rId31"/>
+                    <a:blip r:embed="rId35"/>
                     <a:stretch>
                       <a:fillRect/>
                     </a:stretch>
@@ -17902,6 +18337,9 @@
         <w:ind w:left="927" w:hanging="360"/>
       </w:pPr>
       <w:r>
+        <w:rPr>
+          <w:noProof/>
+        </w:rPr>
         <w:drawing>
           <wp:inline distT="0" distB="0" distL="0" distR="0" wp14:anchorId="7051A42A" wp14:editId="25080ED8">
             <wp:extent cx="6645910" cy="2247900"/>
@@ -17918,7 +18356,7 @@
                     <pic:cNvPicPr/>
                   </pic:nvPicPr>
                   <pic:blipFill>
-                    <a:blip r:embed="rId32"/>
+                    <a:blip r:embed="rId36"/>
                     <a:stretch>
                       <a:fillRect/>
                     </a:stretch>
@@ -17978,6 +18416,9 @@
         <w:ind w:left="927" w:hanging="360"/>
       </w:pPr>
       <w:r>
+        <w:rPr>
+          <w:noProof/>
+        </w:rPr>
         <w:lastRenderedPageBreak/>
         <w:drawing>
           <wp:inline distT="0" distB="0" distL="0" distR="0" wp14:anchorId="4FFA4F1E" wp14:editId="776DA17F">
@@ -17995,7 +18436,7 @@
                     <pic:cNvPicPr/>
                   </pic:nvPicPr>
                   <pic:blipFill>
-                    <a:blip r:embed="rId33"/>
+                    <a:blip r:embed="rId37"/>
                     <a:stretch>
                       <a:fillRect/>
                     </a:stretch>
@@ -18056,6 +18497,9 @@
         <w:jc w:val="both"/>
       </w:pPr>
       <w:r>
+        <w:rPr>
+          <w:noProof/>
+        </w:rPr>
         <w:drawing>
           <wp:inline distT="0" distB="0" distL="0" distR="0" wp14:anchorId="788FDFAE" wp14:editId="24E8E5C1">
             <wp:extent cx="6645910" cy="3620770"/>
@@ -18072,7 +18516,7 @@
                     <pic:cNvPicPr/>
                   </pic:nvPicPr>
                   <pic:blipFill>
-                    <a:blip r:embed="rId34"/>
+                    <a:blip r:embed="rId38"/>
                     <a:stretch>
                       <a:fillRect/>
                     </a:stretch>
@@ -18132,6 +18576,9 @@
         <w:ind w:left="927" w:hanging="360"/>
       </w:pPr>
       <w:r>
+        <w:rPr>
+          <w:noProof/>
+        </w:rPr>
         <w:lastRenderedPageBreak/>
         <w:drawing>
           <wp:inline distT="0" distB="0" distL="0" distR="0" wp14:anchorId="2D9532AE" wp14:editId="0471547B">
@@ -18149,7 +18596,7 @@
                     <pic:cNvPicPr/>
                   </pic:nvPicPr>
                   <pic:blipFill>
-                    <a:blip r:embed="rId35"/>
+                    <a:blip r:embed="rId39"/>
                     <a:stretch>
                       <a:fillRect/>
                     </a:stretch>
@@ -18221,9 +18668,7 @@
           <w:szCs w:val="26"/>
         </w:rPr>
       </w:pPr>
-      <w:bookmarkStart w:id="31" w:name="_Toc484011119"/>
-      <w:bookmarkStart w:id="32" w:name="_Toc122683485"/>
-      <w:bookmarkEnd w:id="32"/>
+      <w:bookmarkStart w:id="32" w:name="_Toc484011119"/>
     </w:p>
     <w:p>
       <w:pPr>
@@ -18238,7 +18683,7 @@
           <w:lang w:val="vi-VN"/>
         </w:rPr>
       </w:pPr>
-      <w:bookmarkStart w:id="33" w:name="_Toc122683486"/>
+      <w:bookmarkStart w:id="33" w:name="_Toc122687352"/>
       <w:r>
         <w:rPr>
           <w:rFonts w:cs="Times New Roman"/>
@@ -18249,7 +18694,7 @@
         </w:rPr>
         <w:t>KẾT LUẬN VÀ HƯỚNG PHÁT TRIỂN</w:t>
       </w:r>
-      <w:bookmarkEnd w:id="31"/>
+      <w:bookmarkEnd w:id="32"/>
       <w:bookmarkEnd w:id="33"/>
     </w:p>
     <w:p>
@@ -18260,8 +18705,13 @@
           <w:numId w:val="45"/>
         </w:numPr>
       </w:pPr>
-      <w:r>
-        <w:t xml:space="preserve">Ý nghĩa đề tài: </w:t>
+      <w:bookmarkStart w:id="34" w:name="_Toc122687353"/>
+      <w:r>
+        <w:t>Ý nghĩa đề tài:</w:t>
+      </w:r>
+      <w:bookmarkEnd w:id="34"/>
+      <w:r>
+        <w:t xml:space="preserve"> </w:t>
       </w:r>
     </w:p>
     <w:p>
@@ -18424,9 +18874,11 @@
       <w:pPr>
         <w:pStyle w:val="Heading2"/>
       </w:pPr>
+      <w:bookmarkStart w:id="35" w:name="_Toc122687354"/>
       <w:r>
         <w:t>Hướng phát triển:</w:t>
       </w:r>
+      <w:bookmarkEnd w:id="35"/>
     </w:p>
     <w:p>
       <w:proofErr w:type="spellStart"/>
@@ -18684,14 +19136,14 @@
         <w:pStyle w:val="ListParagraph"/>
         <w:ind w:left="1287"/>
       </w:pPr>
-      <w:bookmarkStart w:id="34" w:name="_Toc515462012"/>
-      <w:bookmarkStart w:id="35" w:name="_Toc515518559"/>
+      <w:bookmarkStart w:id="36" w:name="_Toc515462012"/>
+      <w:bookmarkStart w:id="37" w:name="_Toc515518559"/>
       <w:r>
         <w:lastRenderedPageBreak/>
         <w:t>TÀI LIỆU THAM KHẢO</w:t>
       </w:r>
-      <w:bookmarkEnd w:id="34"/>
-      <w:bookmarkEnd w:id="35"/>
+      <w:bookmarkEnd w:id="36"/>
+      <w:bookmarkEnd w:id="37"/>
     </w:p>
     <w:p>
       <w:r>
@@ -18713,7 +19165,7 @@
       <w:r>
         <w:t xml:space="preserve"> API </w:t>
       </w:r>
-      <w:hyperlink r:id="rId36" w:history="1">
+      <w:hyperlink r:id="rId40" w:history="1">
         <w:r>
           <w:rPr>
             <w:rStyle w:val="Hyperlink"/>
@@ -18744,7 +19196,7 @@
       <w:r>
         <w:t xml:space="preserve"> ABP: </w:t>
       </w:r>
-      <w:hyperlink r:id="rId37" w:history="1">
+      <w:hyperlink r:id="rId41" w:history="1">
         <w:r>
           <w:rPr>
             <w:rStyle w:val="Hyperlink"/>
@@ -18860,7 +19312,7 @@
       </w:pPr>
     </w:p>
     <w:sectPr>
-      <w:footerReference w:type="default" r:id="rId38"/>
+      <w:footerReference w:type="default" r:id="rId42"/>
       <w:pgSz w:w="11906" w:h="16838" w:code="9"/>
       <w:pgMar w:top="720" w:right="720" w:bottom="720" w:left="720" w:header="720" w:footer="720" w:gutter="0"/>
       <w:cols w:space="720"/>
@@ -23791,6 +24243,7 @@
   <w:style w:type="character" w:default="1" w:styleId="DefaultParagraphFont">
     <w:name w:val="Default Paragraph Font"/>
     <w:uiPriority w:val="1"/>
+    <w:semiHidden/>
     <w:unhideWhenUsed/>
   </w:style>
   <w:style w:type="table" w:default="1" w:styleId="TableNormal">
@@ -24516,6 +24969,18 @@
       <w:shd w:val="clear" w:color="auto" w:fill="E1DFDD"/>
     </w:rPr>
   </w:style>
+  <w:style w:type="character" w:styleId="FollowedHyperlink">
+    <w:name w:val="FollowedHyperlink"/>
+    <w:basedOn w:val="DefaultParagraphFont"/>
+    <w:uiPriority w:val="99"/>
+    <w:semiHidden/>
+    <w:unhideWhenUsed/>
+    <w:rsid w:val="00BE7317"/>
+    <w:rPr>
+      <w:color w:val="800080" w:themeColor="followedHyperlink"/>
+      <w:u w:val="single"/>
+    </w:rPr>
+  </w:style>
 </w:styles>
 </file>
 

</xml_diff>